<commit_message>
v0.1.1: Fix duplicate filename error and Mermaid padding
</commit_message>
<xml_diff>
--- a/docs/template/cover.docx
+++ b/docs/template/cover.docx
@@ -77,9 +77,11 @@
     </w:p>
     <w:p>
       <w:pPr>
+        <w:shd w:val="clear" w:color="auto" w:fill="C00000"/>
         <w:jc w:val="center"/>
         <w:rPr>
           <w:rFonts w:ascii="TH Sarabun New" w:hAnsi="TH Sarabun New" w:cs="TH Sarabun New"/>
+          <w:color w:val="FFFFFF" w:themeColor="background1"/>
           <w:sz w:val="40"/>
           <w:szCs w:val="44"/>
         </w:rPr>
@@ -87,6 +89,7 @@
       <w:r>
         <w:rPr>
           <w:rFonts w:ascii="TH Sarabun New" w:hAnsi="TH Sarabun New" w:cs="TH Sarabun New" w:hint="cs"/>
+          <w:color w:val="FFFFFF" w:themeColor="background1"/>
           <w:sz w:val="40"/>
           <w:szCs w:val="44"/>
         </w:rPr>
@@ -171,24 +174,34 @@
     </w:p>
     <w:p>
       <w:pPr>
-        <w:shd w:val="clear" w:color="auto" w:fill="C00000"/>
+        <w:jc w:val="center"/>
         <w:rPr>
           <w:rFonts w:ascii="TH Sarabun New" w:hAnsi="TH Sarabun New" w:cs="TH Sarabun New"/>
-          <w:sz w:val="48"/>
-          <w:szCs w:val="52"/>
+          <w:sz w:val="40"/>
+          <w:szCs w:val="44"/>
         </w:rPr>
       </w:pPr>
       <w:r>
         <w:rPr>
           <w:rFonts w:ascii="TH Sarabun New" w:hAnsi="TH Sarabun New" w:cs="TH Sarabun New" w:hint="cs"/>
-          <w:sz w:val="48"/>
-          <w:szCs w:val="52"/>
+          <w:sz w:val="40"/>
+          <w:szCs w:val="44"/>
         </w:rPr>
         <w:t>{{author}}</w:t>
       </w:r>
     </w:p>
     <w:p>
       <w:pPr>
+        <w:jc w:val="center"/>
+        <w:rPr>
+          <w:rFonts w:ascii="TH Sarabun New" w:hAnsi="TH Sarabun New" w:cs="TH Sarabun New" w:hint="cs"/>
+          <w:sz w:val="40"/>
+          <w:szCs w:val="44"/>
+        </w:rPr>
+      </w:pPr>
+    </w:p>
+    <w:p>
+      <w:pPr>
         <w:rPr>
           <w:rFonts w:ascii="TH Sarabun New" w:hAnsi="TH Sarabun New" w:cs="TH Sarabun New"/>
           <w:sz w:val="36"/>
@@ -206,10 +219,10 @@
     </w:p>
     <w:p>
       <w:pPr>
+        <w:jc w:val="center"/>
         <w:rPr>
           <w:rFonts w:ascii="TH Sarabun New" w:hAnsi="TH Sarabun New" w:cs="TH Sarabun New"/>
-          <w:sz w:val="72"/>
-          <w:szCs w:val="96"/>
+          <w:szCs w:val="28"/>
         </w:rPr>
       </w:pPr>
     </w:p>
@@ -217,16 +230,23 @@
       <w:pPr>
         <w:jc w:val="center"/>
         <w:rPr>
-          <w:rFonts w:cs="TH Sarabun New"/>
+          <w:rFonts w:ascii="TH Sarabun New" w:hAnsi="TH Sarabun New" w:cs="TH Sarabun New" w:hint="cs"/>
           <w:szCs w:val="28"/>
         </w:rPr>
       </w:pPr>
       <w:r>
         <w:rPr>
-          <w:rFonts w:cs="TH Sarabun New"/>
+          <w:rFonts w:ascii="TH Sarabun New" w:hAnsi="TH Sarabun New" w:cs="TH Sarabun New" w:hint="cs"/>
           <w:szCs w:val="28"/>
         </w:rPr>
         <w:t>{{date}}</w:t>
+      </w:r>
+      <w:r>
+        <w:rPr>
+          <w:rFonts w:ascii="TH Sarabun New" w:hAnsi="TH Sarabun New" w:cs="TH Sarabun New"/>
+          <w:szCs w:val="28"/>
+        </w:rPr>
+        <w:t xml:space="preserve"> / {{version}}</w:t>
       </w:r>
     </w:p>
     <w:sectPr>

</xml_diff>

<commit_message>
feat: first-line indent for paragraphs, dynamic header/footer tab stops, cover template enhancements, and Thai filename fix
- Add first-line indent (0.5in) to BodyText style for normal paragraphs
- Compute header/footer tab positions from actual page dimensions instead of hardcoded A4 values
- Support 5x longer title/subtitle/author in cover templates (1M EMU height)
- Allow custom user-defined variables in [document] via serde flatten
- Fix sanitize_filename panic on multi-byte Thai characters at truncation boundary
</commit_message>
<xml_diff>
--- a/docs/template/cover.docx
+++ b/docs/template/cover.docx
@@ -194,7 +194,7 @@
       <w:pPr>
         <w:jc w:val="center"/>
         <w:rPr>
-          <w:rFonts w:ascii="TH Sarabun New" w:hAnsi="TH Sarabun New" w:cs="TH Sarabun New" w:hint="cs"/>
+          <w:rFonts w:ascii="TH Sarabun New" w:hAnsi="TH Sarabun New" w:cs="TH Sarabun New"/>
           <w:sz w:val="40"/>
           <w:szCs w:val="44"/>
         </w:rPr>
@@ -230,7 +230,7 @@
       <w:pPr>
         <w:jc w:val="center"/>
         <w:rPr>
-          <w:rFonts w:ascii="TH Sarabun New" w:hAnsi="TH Sarabun New" w:cs="TH Sarabun New" w:hint="cs"/>
+          <w:rFonts w:ascii="TH Sarabun New" w:hAnsi="TH Sarabun New" w:cs="TH Sarabun New"/>
           <w:szCs w:val="28"/>
         </w:rPr>
       </w:pPr>
@@ -247,6 +247,22 @@
           <w:szCs w:val="28"/>
         </w:rPr>
         <w:t xml:space="preserve"> / {{version}}</w:t>
+      </w:r>
+    </w:p>
+    <w:p>
+      <w:pPr>
+        <w:jc w:val="center"/>
+        <w:rPr>
+          <w:rFonts w:ascii="TH Sarabun New" w:hAnsi="TH Sarabun New" w:cs="TH Sarabun New"/>
+          <w:szCs w:val="28"/>
+        </w:rPr>
+      </w:pPr>
+      <w:r>
+        <w:rPr>
+          <w:rFonts w:ascii="TH Sarabun New" w:hAnsi="TH Sarabun New" w:cs="TH Sarabun New"/>
+          <w:szCs w:val="28"/>
+        </w:rPr>
+        <w:t>{{custom_var}}</w:t>
       </w:r>
     </w:p>
     <w:sectPr>

</xml_diff>

<commit_message>
v0.1.10: layered config, template header/footer fidelity, font embed optimization
- Config layering: template/md2docx.toml as base, root md2docx.toml overrides
- Font embedding: only embed configured fonts (default + code), not all in directory
- Cover header/footer: extract and apply headers/footers from cover.docx
- Fix cover section titlePg mismatch causing empty cover headers/footers
- Preserve section breaks: cover, TOC, and content as separate sections
- Tab stops: use template's Header/Footer style tabs from header-footer.docx
- Empty header/footer suppression: skip tab generation for suppression headers
</commit_message>
<xml_diff>
--- a/docs/template/cover.docx
+++ b/docs/template/cover.docx
@@ -34,7 +34,7 @@
                     <pic:cNvPicPr/>
                   </pic:nvPicPr>
                   <pic:blipFill>
-                    <a:blip r:embed="rId4"/>
+                    <a:blip r:embed="rId6"/>
                     <a:stretch>
                       <a:fillRect/>
                     </a:stretch>
@@ -266,6 +266,7 @@
       </w:r>
     </w:p>
     <w:sectPr>
+      <w:footerReference w:type="default" r:id="rId7"/>
       <w:pgSz w:w="11900" w:h="16840"/>
       <w:pgMar w:top="1440" w:right="1440" w:bottom="1440" w:left="1440" w:header="708" w:footer="708" w:gutter="0"/>
       <w:cols w:space="708"/>
@@ -273,6 +274,84 @@
     </w:sectPr>
   </w:body>
 </w:document>
+</file>
+
+<file path=word/endnotes.xml><?xml version="1.0" encoding="utf-8"?>
+<w:endnotes xmlns:wpc="http://schemas.microsoft.com/office/word/2010/wordprocessingCanvas" xmlns:cx="http://schemas.microsoft.com/office/drawing/2014/chartex" xmlns:cx1="http://schemas.microsoft.com/office/drawing/2015/9/8/chartex" xmlns:cx2="http://schemas.microsoft.com/office/drawing/2015/10/21/chartex" xmlns:cx3="http://schemas.microsoft.com/office/drawing/2016/5/9/chartex" xmlns:cx4="http://schemas.microsoft.com/office/drawing/2016/5/10/chartex" xmlns:cx5="http://schemas.microsoft.com/office/drawing/2016/5/11/chartex" xmlns:cx6="http://schemas.microsoft.com/office/drawing/2016/5/12/chartex" xmlns:cx7="http://schemas.microsoft.com/office/drawing/2016/5/13/chartex" xmlns:cx8="http://schemas.microsoft.com/office/drawing/2016/5/14/chartex" xmlns:mc="http://schemas.openxmlformats.org/markup-compatibility/2006" xmlns:aink="http://schemas.microsoft.com/office/drawing/2016/ink" xmlns:am3d="http://schemas.microsoft.com/office/drawing/2017/model3d" xmlns:o="urn:schemas-microsoft-com:office:office" xmlns:oel="http://schemas.microsoft.com/office/2019/extlst" xmlns:r="http://schemas.openxmlformats.org/officeDocument/2006/relationships" xmlns:m="http://schemas.openxmlformats.org/officeDocument/2006/math" xmlns:v="urn:schemas-microsoft-com:vml" xmlns:wp14="http://schemas.microsoft.com/office/word/2010/wordprocessingDrawing" xmlns:wp="http://schemas.openxmlformats.org/drawingml/2006/wordprocessingDrawing" xmlns:w10="urn:schemas-microsoft-com:office:word" xmlns:w="http://schemas.openxmlformats.org/wordprocessingml/2006/main" xmlns:w14="http://schemas.microsoft.com/office/word/2010/wordml" xmlns:w15="http://schemas.microsoft.com/office/word/2012/wordml" xmlns:w16cex="http://schemas.microsoft.com/office/word/2018/wordml/cex" xmlns:w16cid="http://schemas.microsoft.com/office/word/2016/wordml/cid" xmlns:w16="http://schemas.microsoft.com/office/word/2018/wordml" xmlns:w16du="http://schemas.microsoft.com/office/word/2023/wordml/word16du" xmlns:w16sdtdh="http://schemas.microsoft.com/office/word/2020/wordml/sdtdatahash" xmlns:w16sdtfl="http://schemas.microsoft.com/office/word/2024/wordml/sdtformatlock" xmlns:w16se="http://schemas.microsoft.com/office/word/2015/wordml/symex" xmlns:wpg="http://schemas.microsoft.com/office/word/2010/wordprocessingGroup" xmlns:wpi="http://schemas.microsoft.com/office/word/2010/wordprocessingInk" xmlns:wne="http://schemas.microsoft.com/office/word/2006/wordml" xmlns:wps="http://schemas.microsoft.com/office/word/2010/wordprocessingShape" mc:Ignorable="w14 w15 w16se w16cid w16 w16cex w16sdtdh w16sdtfl w16du wp14">
+  <w:endnote w:type="separator" w:id="-1">
+    <w:p>
+      <w:pPr>
+        <w:spacing w:after="0" w:line="240" w:lineRule="auto"/>
+      </w:pPr>
+      <w:r>
+        <w:separator/>
+      </w:r>
+    </w:p>
+  </w:endnote>
+  <w:endnote w:type="continuationSeparator" w:id="0">
+    <w:p>
+      <w:pPr>
+        <w:spacing w:after="0" w:line="240" w:lineRule="auto"/>
+      </w:pPr>
+      <w:r>
+        <w:continuationSeparator/>
+      </w:r>
+    </w:p>
+  </w:endnote>
+</w:endnotes>
+</file>
+
+<file path=word/footer1.xml><?xml version="1.0" encoding="utf-8"?>
+<w:ftr xmlns:wpc="http://schemas.microsoft.com/office/word/2010/wordprocessingCanvas" xmlns:cx="http://schemas.microsoft.com/office/drawing/2014/chartex" xmlns:cx1="http://schemas.microsoft.com/office/drawing/2015/9/8/chartex" xmlns:cx2="http://schemas.microsoft.com/office/drawing/2015/10/21/chartex" xmlns:cx3="http://schemas.microsoft.com/office/drawing/2016/5/9/chartex" xmlns:cx4="http://schemas.microsoft.com/office/drawing/2016/5/10/chartex" xmlns:cx5="http://schemas.microsoft.com/office/drawing/2016/5/11/chartex" xmlns:cx6="http://schemas.microsoft.com/office/drawing/2016/5/12/chartex" xmlns:cx7="http://schemas.microsoft.com/office/drawing/2016/5/13/chartex" xmlns:cx8="http://schemas.microsoft.com/office/drawing/2016/5/14/chartex" xmlns:mc="http://schemas.openxmlformats.org/markup-compatibility/2006" xmlns:aink="http://schemas.microsoft.com/office/drawing/2016/ink" xmlns:am3d="http://schemas.microsoft.com/office/drawing/2017/model3d" xmlns:o="urn:schemas-microsoft-com:office:office" xmlns:oel="http://schemas.microsoft.com/office/2019/extlst" xmlns:r="http://schemas.openxmlformats.org/officeDocument/2006/relationships" xmlns:m="http://schemas.openxmlformats.org/officeDocument/2006/math" xmlns:v="urn:schemas-microsoft-com:vml" xmlns:wp14="http://schemas.microsoft.com/office/word/2010/wordprocessingDrawing" xmlns:wp="http://schemas.openxmlformats.org/drawingml/2006/wordprocessingDrawing" xmlns:w10="urn:schemas-microsoft-com:office:word" xmlns:w="http://schemas.openxmlformats.org/wordprocessingml/2006/main" xmlns:w14="http://schemas.microsoft.com/office/word/2010/wordml" xmlns:w15="http://schemas.microsoft.com/office/word/2012/wordml" xmlns:w16cex="http://schemas.microsoft.com/office/word/2018/wordml/cex" xmlns:w16cid="http://schemas.microsoft.com/office/word/2016/wordml/cid" xmlns:w16="http://schemas.microsoft.com/office/word/2018/wordml" xmlns:w16du="http://schemas.microsoft.com/office/word/2023/wordml/word16du" xmlns:w16sdtdh="http://schemas.microsoft.com/office/word/2020/wordml/sdtdatahash" xmlns:w16sdtfl="http://schemas.microsoft.com/office/word/2024/wordml/sdtformatlock" xmlns:w16se="http://schemas.microsoft.com/office/word/2015/wordml/symex" xmlns:wpg="http://schemas.microsoft.com/office/word/2010/wordprocessingGroup" xmlns:wpi="http://schemas.microsoft.com/office/word/2010/wordprocessingInk" xmlns:wne="http://schemas.microsoft.com/office/word/2006/wordml" xmlns:wps="http://schemas.microsoft.com/office/word/2010/wordprocessingShape" mc:Ignorable="w14 w15 w16se w16cid w16 w16cex w16sdtdh w16sdtfl w16du wp14">
+  <w:p>
+    <w:pPr>
+      <w:pStyle w:val="Footer"/>
+      <w:rPr>
+        <w:rFonts w:ascii="TH Sarabun New" w:hAnsi="TH Sarabun New" w:cs="TH Sarabun New" w:hint="cs"/>
+        <w:lang w:val="en-US"/>
+      </w:rPr>
+    </w:pPr>
+    <w:r>
+      <w:rPr>
+        <w:rFonts w:ascii="TH Sarabun New" w:hAnsi="TH Sarabun New" w:cs="TH Sarabun New" w:hint="cs"/>
+        <w:lang w:val="en-US"/>
+      </w:rPr>
+      <w:tab/>
+    </w:r>
+    <w:r>
+      <w:rPr>
+        <w:rFonts w:ascii="TH Sarabun New" w:hAnsi="TH Sarabun New" w:cs="TH Sarabun New" w:hint="cs"/>
+        <w:lang w:val="en-US"/>
+      </w:rPr>
+      <w:t>test</w:t>
+    </w:r>
+  </w:p>
+</w:ftr>
+</file>
+
+<file path=word/footnotes.xml><?xml version="1.0" encoding="utf-8"?>
+<w:footnotes xmlns:wpc="http://schemas.microsoft.com/office/word/2010/wordprocessingCanvas" xmlns:cx="http://schemas.microsoft.com/office/drawing/2014/chartex" xmlns:cx1="http://schemas.microsoft.com/office/drawing/2015/9/8/chartex" xmlns:cx2="http://schemas.microsoft.com/office/drawing/2015/10/21/chartex" xmlns:cx3="http://schemas.microsoft.com/office/drawing/2016/5/9/chartex" xmlns:cx4="http://schemas.microsoft.com/office/drawing/2016/5/10/chartex" xmlns:cx5="http://schemas.microsoft.com/office/drawing/2016/5/11/chartex" xmlns:cx6="http://schemas.microsoft.com/office/drawing/2016/5/12/chartex" xmlns:cx7="http://schemas.microsoft.com/office/drawing/2016/5/13/chartex" xmlns:cx8="http://schemas.microsoft.com/office/drawing/2016/5/14/chartex" xmlns:mc="http://schemas.openxmlformats.org/markup-compatibility/2006" xmlns:aink="http://schemas.microsoft.com/office/drawing/2016/ink" xmlns:am3d="http://schemas.microsoft.com/office/drawing/2017/model3d" xmlns:o="urn:schemas-microsoft-com:office:office" xmlns:oel="http://schemas.microsoft.com/office/2019/extlst" xmlns:r="http://schemas.openxmlformats.org/officeDocument/2006/relationships" xmlns:m="http://schemas.openxmlformats.org/officeDocument/2006/math" xmlns:v="urn:schemas-microsoft-com:vml" xmlns:wp14="http://schemas.microsoft.com/office/word/2010/wordprocessingDrawing" xmlns:wp="http://schemas.openxmlformats.org/drawingml/2006/wordprocessingDrawing" xmlns:w10="urn:schemas-microsoft-com:office:word" xmlns:w="http://schemas.openxmlformats.org/wordprocessingml/2006/main" xmlns:w14="http://schemas.microsoft.com/office/word/2010/wordml" xmlns:w15="http://schemas.microsoft.com/office/word/2012/wordml" xmlns:w16cex="http://schemas.microsoft.com/office/word/2018/wordml/cex" xmlns:w16cid="http://schemas.microsoft.com/office/word/2016/wordml/cid" xmlns:w16="http://schemas.microsoft.com/office/word/2018/wordml" xmlns:w16du="http://schemas.microsoft.com/office/word/2023/wordml/word16du" xmlns:w16sdtdh="http://schemas.microsoft.com/office/word/2020/wordml/sdtdatahash" xmlns:w16sdtfl="http://schemas.microsoft.com/office/word/2024/wordml/sdtformatlock" xmlns:w16se="http://schemas.microsoft.com/office/word/2015/wordml/symex" xmlns:wpg="http://schemas.microsoft.com/office/word/2010/wordprocessingGroup" xmlns:wpi="http://schemas.microsoft.com/office/word/2010/wordprocessingInk" xmlns:wne="http://schemas.microsoft.com/office/word/2006/wordml" xmlns:wps="http://schemas.microsoft.com/office/word/2010/wordprocessingShape" mc:Ignorable="w14 w15 w16se w16cid w16 w16cex w16sdtdh w16sdtfl w16du wp14">
+  <w:footnote w:type="separator" w:id="-1">
+    <w:p>
+      <w:pPr>
+        <w:spacing w:after="0" w:line="240" w:lineRule="auto"/>
+      </w:pPr>
+      <w:r>
+        <w:separator/>
+      </w:r>
+    </w:p>
+  </w:footnote>
+  <w:footnote w:type="continuationSeparator" w:id="0">
+    <w:p>
+      <w:pPr>
+        <w:spacing w:after="0" w:line="240" w:lineRule="auto"/>
+      </w:pPr>
+      <w:r>
+        <w:continuationSeparator/>
+      </w:r>
+    </w:p>
+  </w:footnote>
+</w:footnotes>
 </file>
 
 <file path=word/styles.xml><?xml version="1.0" encoding="utf-8"?>
@@ -1197,6 +1276,56 @@
       <w:spacing w:val="5"/>
     </w:rPr>
   </w:style>
+  <w:style w:type="paragraph" w:styleId="Header">
+    <w:name w:val="header"/>
+    <w:basedOn w:val="Normal"/>
+    <w:link w:val="HeaderChar"/>
+    <w:uiPriority w:val="99"/>
+    <w:unhideWhenUsed/>
+    <w:rsid w:val="00326493"/>
+    <w:pPr>
+      <w:tabs>
+        <w:tab w:val="center" w:pos="4680"/>
+        <w:tab w:val="right" w:pos="9360"/>
+      </w:tabs>
+      <w:spacing w:after="0" w:line="240" w:lineRule="auto"/>
+    </w:pPr>
+  </w:style>
+  <w:style w:type="character" w:customStyle="1" w:styleId="HeaderChar">
+    <w:name w:val="Header Char"/>
+    <w:basedOn w:val="DefaultParagraphFont"/>
+    <w:link w:val="Header"/>
+    <w:uiPriority w:val="99"/>
+    <w:rsid w:val="00326493"/>
+    <w:rPr>
+      <w:rFonts w:cs="Angsana New"/>
+    </w:rPr>
+  </w:style>
+  <w:style w:type="paragraph" w:styleId="Footer">
+    <w:name w:val="footer"/>
+    <w:basedOn w:val="Normal"/>
+    <w:link w:val="FooterChar"/>
+    <w:uiPriority w:val="99"/>
+    <w:unhideWhenUsed/>
+    <w:rsid w:val="00326493"/>
+    <w:pPr>
+      <w:tabs>
+        <w:tab w:val="center" w:pos="4680"/>
+        <w:tab w:val="right" w:pos="9360"/>
+      </w:tabs>
+      <w:spacing w:after="0" w:line="240" w:lineRule="auto"/>
+    </w:pPr>
+  </w:style>
+  <w:style w:type="character" w:customStyle="1" w:styleId="FooterChar">
+    <w:name w:val="Footer Char"/>
+    <w:basedOn w:val="DefaultParagraphFont"/>
+    <w:link w:val="Footer"/>
+    <w:uiPriority w:val="99"/>
+    <w:rsid w:val="00326493"/>
+    <w:rPr>
+      <w:rFonts w:cs="Angsana New"/>
+    </w:rPr>
+  </w:style>
 </w:styles>
 </file>
 

</xml_diff>